<commit_message>
Ubral igrovoy magazin iz tz
</commit_message>
<xml_diff>
--- a/TZ.docx
+++ b/TZ.docx
@@ -4,306 +4,151 @@
   <w:body>
     <w:p>
       <w:r>
-        <w:t>Игрок открывает игру и видит окно с просьбой войти ил</w:t>
+        <w:t xml:space="preserve">Игрок открывает игру и видит окно с просьбой войти или зарегистрироваться. Также на этом экране присутствуют поля для ввода </w:t>
+      </w:r>
+      <w:proofErr w:type="spellStart"/>
+      <w:r>
+        <w:t>никнейма</w:t>
+      </w:r>
+      <w:proofErr w:type="spellEnd"/>
+      <w:r>
+        <w:t xml:space="preserve"> и пароля. Еще там есть кнопка ВОЙТИ, кнопка ЗАРЕГИСТРИРОВАТЬСЯ, а также есть иконки </w:t>
+      </w:r>
+      <w:proofErr w:type="spellStart"/>
+      <w:r>
+        <w:t>вк</w:t>
+      </w:r>
+      <w:proofErr w:type="spellEnd"/>
+      <w:r>
+        <w:t xml:space="preserve">, </w:t>
+      </w:r>
+      <w:proofErr w:type="spellStart"/>
+      <w:r>
+        <w:t>гугл</w:t>
+      </w:r>
+      <w:proofErr w:type="spellEnd"/>
+      <w:r>
+        <w:t xml:space="preserve">, </w:t>
+      </w:r>
+      <w:proofErr w:type="spellStart"/>
+      <w:r>
+        <w:t>фейсбук</w:t>
+      </w:r>
+      <w:proofErr w:type="spellEnd"/>
+      <w:r>
+        <w:t xml:space="preserve">, чтобы можно было авторизоваться через эти сервисы. Если игрок нажимает кнопку зарегистрироваться, </w:t>
+      </w:r>
+      <w:r>
+        <w:t>появляется</w:t>
+      </w:r>
+      <w:r>
+        <w:t xml:space="preserve"> форма регистрации. В ней есть поля для ввода </w:t>
+      </w:r>
+      <w:proofErr w:type="spellStart"/>
+      <w:r>
+        <w:t>никнейма</w:t>
+      </w:r>
+      <w:proofErr w:type="spellEnd"/>
+      <w:r>
+        <w:t xml:space="preserve">, пароля, электронной почты. Также в этой форме есть кнопка зарегистрироваться. При нажатии на эту кнопку проверяется есть ли уже в базе такой </w:t>
+      </w:r>
+      <w:proofErr w:type="gramStart"/>
+      <w:r>
+        <w:t>пользователь(</w:t>
+      </w:r>
+      <w:proofErr w:type="spellStart"/>
+      <w:proofErr w:type="gramEnd"/>
+      <w:r>
+        <w:t>никнейм</w:t>
+      </w:r>
+      <w:proofErr w:type="spellEnd"/>
+      <w:r>
+        <w:t xml:space="preserve"> или </w:t>
+      </w:r>
+      <w:proofErr w:type="spellStart"/>
+      <w:r>
+        <w:t>емеил</w:t>
+      </w:r>
+      <w:proofErr w:type="spellEnd"/>
+      <w:r>
+        <w:t xml:space="preserve">) если есть, выводится сообщение об ошибке регистрации, если нет, ты появляется сообщение что на ваш </w:t>
+      </w:r>
+      <w:proofErr w:type="spellStart"/>
+      <w:r>
+        <w:t>емеил</w:t>
+      </w:r>
+      <w:proofErr w:type="spellEnd"/>
+      <w:r>
+        <w:t xml:space="preserve"> отправлено письмо для подтверждения. Также в сообщении есть кнопка продолжить. Если на нее нажать, возвращает в форму для входа в игру. Если игрок не подтвердил свою почту, в игру не впускает. Если Игрок успешно авторизовался, он попадает в главное меню, в котором есть 4 кнопки – ИГРАТЬ, РЕДАКТОР ГЕРОЯ, ВЫХОД. </w:t>
+      </w:r>
+    </w:p>
+    <w:p>
+      <w:r>
+        <w:t xml:space="preserve">При нажатии на кнопку ВЫХОД, игра закрывается. </w:t>
       </w:r>
       <w:bookmarkStart w:id="0" w:name="_GoBack"/>
       <w:bookmarkEnd w:id="0"/>
-      <w:r>
-        <w:t xml:space="preserve">и зарегистрироваться. Также на этом экране присутствуют поля для ввода </w:t>
-      </w:r>
-      <w:proofErr w:type="spellStart"/>
-      <w:r>
-        <w:t>никнейма</w:t>
-      </w:r>
-      <w:proofErr w:type="spellEnd"/>
-      <w:r>
-        <w:t xml:space="preserve"> и пароля. Еще там есть кнопка ВОЙТИ, кнопка ЗАРЕГИСТРИРОВАТЬСЯ, а также есть иконки </w:t>
-      </w:r>
-      <w:proofErr w:type="spellStart"/>
-      <w:r>
-        <w:t>вк</w:t>
-      </w:r>
-      <w:proofErr w:type="spellEnd"/>
-      <w:r>
-        <w:t xml:space="preserve">, </w:t>
-      </w:r>
-      <w:proofErr w:type="spellStart"/>
-      <w:r>
-        <w:t>гугл</w:t>
-      </w:r>
-      <w:proofErr w:type="spellEnd"/>
-      <w:r>
-        <w:t xml:space="preserve">, </w:t>
-      </w:r>
-      <w:proofErr w:type="spellStart"/>
-      <w:r>
-        <w:t>фейсбук</w:t>
-      </w:r>
-      <w:proofErr w:type="spellEnd"/>
-      <w:r>
-        <w:t xml:space="preserve">, чтобы можно было авторизоваться через эти сервисы. Если игрок нажимает кнопку зарегистрироваться, </w:t>
-      </w:r>
-      <w:r>
-        <w:t>появляется</w:t>
-      </w:r>
-      <w:r>
-        <w:t xml:space="preserve"> форма регистрации. В ней есть поля для ввода </w:t>
-      </w:r>
-      <w:proofErr w:type="spellStart"/>
-      <w:r>
-        <w:t>никнейма</w:t>
-      </w:r>
-      <w:proofErr w:type="spellEnd"/>
-      <w:r>
-        <w:t xml:space="preserve">, пароля, электронной почты. Также в этой форме есть кнопка зарегистрироваться. При нажатии на эту кнопку проверяется есть ли уже в базе такой </w:t>
-      </w:r>
-      <w:proofErr w:type="gramStart"/>
-      <w:r>
-        <w:t>пользователь(</w:t>
-      </w:r>
-      <w:proofErr w:type="spellStart"/>
-      <w:proofErr w:type="gramEnd"/>
-      <w:r>
-        <w:t>никнейм</w:t>
-      </w:r>
-      <w:proofErr w:type="spellEnd"/>
-      <w:r>
-        <w:t xml:space="preserve"> или </w:t>
-      </w:r>
-      <w:proofErr w:type="spellStart"/>
-      <w:r>
-        <w:t>емеил</w:t>
-      </w:r>
-      <w:proofErr w:type="spellEnd"/>
-      <w:r>
-        <w:t xml:space="preserve">) если есть, выводится сообщение об ошибке регистрации, если нет, ты появляется сообщение что на ваш </w:t>
-      </w:r>
-      <w:proofErr w:type="spellStart"/>
-      <w:r>
-        <w:t>емеил</w:t>
-      </w:r>
-      <w:proofErr w:type="spellEnd"/>
-      <w:r>
-        <w:t xml:space="preserve"> отправлено письмо для подтверждения. Также в сообщении есть кнопка продолжить. Если на нее нажать, возвращает в форму для входа в игру. Если игрок не подтвердил свою почту, в игру не впускает. Если Игрок успешно </w:t>
-      </w:r>
-      <w:proofErr w:type="spellStart"/>
-      <w:r>
-        <w:t>авторизировался</w:t>
-      </w:r>
-      <w:proofErr w:type="spellEnd"/>
-      <w:r>
-        <w:t xml:space="preserve">, он попадает в главное меню, в котором есть 4 кнопки – ИГРАТЬ, ИГРОВОЙ МАГАЗИН, РЕДАКТОР ГЕРОЯ, ВЫХОД. </w:t>
-      </w:r>
     </w:p>
     <w:p>
       <w:r>
-        <w:t xml:space="preserve">При нажатии на кнопку ВЫХОД, игра закрывается. </w:t>
+        <w:t>При нажатии на кнопку РЕДАКТОР ГЕРОЯ, открывается экран редактирования героя, в котором необходимо выбрать героя для редактирования</w:t>
+      </w:r>
+      <w:r>
+        <w:t xml:space="preserve"> </w:t>
+      </w:r>
+      <w:r>
+        <w:t>(выведе</w:t>
+      </w:r>
+      <w:r>
+        <w:t xml:space="preserve">ны иконки всех героев игрока в </w:t>
+      </w:r>
+      <w:r>
+        <w:t>ряд</w:t>
+      </w:r>
+      <w:r>
+        <w:t>) при нажатии на</w:t>
+      </w:r>
+      <w:r>
+        <w:t xml:space="preserve"> иконку, открывается меню, в котором есть: 1. Кнопка РЕДАКТИРОВАТЬ ВНЕШНОСТЬ ГЕРОЯ 2. Кнопка ВЫБОР НАВЫКОВ ГЕРОЯ. </w:t>
+      </w:r>
+      <w:r>
+        <w:t xml:space="preserve">При выборе пункта РЕДАКТИРОВАТЬ ВНЕШНОСТЬ, появляется экран редактора внешности, включающий в себя – поле с моделью героя (по центру), поле с доступными вещами для героя (справа от модели героя), кнопки ПРИНЯТЬ и ОТМЕНА. При выборе пункта ВЫБОР НАВЫКОВ ГЕРОЯ, появляется экран выбора навыков героя, включающий в себя </w:t>
+      </w:r>
+      <w:r>
+        <w:t>–</w:t>
+      </w:r>
+      <w:r>
+        <w:t xml:space="preserve"> </w:t>
+      </w:r>
+      <w:r>
+        <w:t xml:space="preserve">три </w:t>
+      </w:r>
+      <w:proofErr w:type="gramStart"/>
+      <w:r>
+        <w:t>поля(</w:t>
+      </w:r>
+      <w:proofErr w:type="gramEnd"/>
+      <w:r>
+        <w:t>слева направо), в которых в виде деревьев расположены иконки навыков. Игрок может свободно распределять имеющееся количество очков навыков между всеми навыками следующим образом – для выбора любого навыка должны быть изучены предыдущие навыки.</w:t>
       </w:r>
     </w:p>
     <w:p>
       <w:r>
-        <w:t>При нажа</w:t>
-      </w:r>
-      <w:r>
-        <w:t>тии на кнопку ИГРОВОЙ МАГАЗИН, п</w:t>
-      </w:r>
-      <w:r>
-        <w:t xml:space="preserve">оявляется экран игрового магазина, который состоит из: 1. Поле с вещами 2. Кнопка купить валюту. 3. </w:t>
-      </w:r>
-      <w:r>
-        <w:t>Поле, в котором указывается текущее количество валюты игрока.</w:t>
+        <w:t>При нажатии на кнопку ИГРАТЬ, игрок попадает на экран выбора героя, в котором он обязан выбрать героя, которым будет играть. Для игрока виден экран поиска игроков, а на сервере в этот момент создается лобби для героев этого уровня, либо игрок присоединяется к созданному незаполненному лобби). Как только лобби заполнится, игрок попадает на экран игры</w:t>
+      </w:r>
+      <w:r>
+        <w:t>. На экране игры отображаются – игровое поле (состоящее из квадратов),</w:t>
       </w:r>
       <w:r>
         <w:t xml:space="preserve"> </w:t>
       </w:r>
       <w:r>
-        <w:t>4. Кнопка НАЗАД.</w:t>
-      </w:r>
-      <w:r>
-        <w:t xml:space="preserve"> В поле с вещами для каждой вещи должна быть картинка вещи, цена вещи и кнопка купить. На экран должно влезать 6 полей с вещами, а прокрутка этого поля должна осуществляться </w:t>
-      </w:r>
-      <w:proofErr w:type="spellStart"/>
-      <w:r>
-        <w:t>скроллбаром</w:t>
-      </w:r>
-      <w:proofErr w:type="spellEnd"/>
-      <w:r>
-        <w:t xml:space="preserve">, а также с помощью колесика мышки. При нажатии на кнопку купить, проверяется, есть ли у игрока необходимое количество валюты на </w:t>
-      </w:r>
-      <w:proofErr w:type="spellStart"/>
-      <w:r>
-        <w:t>внутриигровом</w:t>
-      </w:r>
-      <w:proofErr w:type="spellEnd"/>
-      <w:r>
-        <w:t xml:space="preserve"> кошельке. Ес</w:t>
-      </w:r>
-      <w:r>
-        <w:t xml:space="preserve">ли валюты </w:t>
-      </w:r>
-      <w:proofErr w:type="gramStart"/>
-      <w:r>
-        <w:t>не достаточно</w:t>
-      </w:r>
-      <w:proofErr w:type="gramEnd"/>
-      <w:r>
-        <w:t>, появляется</w:t>
-      </w:r>
-      <w:r>
-        <w:t xml:space="preserve"> окно с просьбой купить </w:t>
-      </w:r>
-      <w:proofErr w:type="spellStart"/>
-      <w:r>
-        <w:t>внутриигровую</w:t>
-      </w:r>
-      <w:proofErr w:type="spellEnd"/>
-      <w:r>
-        <w:t xml:space="preserve"> валюту. Если валюты на </w:t>
-      </w:r>
-      <w:proofErr w:type="spellStart"/>
-      <w:r>
-        <w:t>внутриигровом</w:t>
-      </w:r>
-      <w:proofErr w:type="spellEnd"/>
-      <w:r>
-        <w:t xml:space="preserve"> кошельке достаточно, вещь </w:t>
-      </w:r>
-      <w:proofErr w:type="gramStart"/>
-      <w:r>
-        <w:t>покупается(</w:t>
-      </w:r>
-      <w:proofErr w:type="gramEnd"/>
-      <w:r>
-        <w:t xml:space="preserve">становится доступна в редакторе героя), а с </w:t>
-      </w:r>
-      <w:proofErr w:type="spellStart"/>
-      <w:r>
-        <w:t>внутриигрового</w:t>
-      </w:r>
-      <w:proofErr w:type="spellEnd"/>
-      <w:r>
-        <w:t xml:space="preserve"> кошелька списывается значение, равное цены вещи. При нажатии на кнопку купить валюту,</w:t>
-      </w:r>
-      <w:r>
-        <w:t xml:space="preserve"> открывается  защищенный канал для оплаты банковскими карточками. При успешной оплате, валюта добавляется на </w:t>
-      </w:r>
-      <w:proofErr w:type="spellStart"/>
-      <w:r>
-        <w:t>внутриигровой</w:t>
-      </w:r>
-      <w:proofErr w:type="spellEnd"/>
-      <w:r>
-        <w:t xml:space="preserve"> кошелек. При неуспешной оплате, вывод</w:t>
-      </w:r>
-      <w:r>
-        <w:t>ится сообщение об ошибке, а валю</w:t>
-      </w:r>
-      <w:r>
-        <w:t>та не добавляетс</w:t>
-      </w:r>
-      <w:r>
-        <w:t>я</w:t>
-      </w:r>
-      <w:r>
-        <w:t xml:space="preserve"> на </w:t>
-      </w:r>
-      <w:proofErr w:type="spellStart"/>
-      <w:r>
-        <w:t>внутриигровой</w:t>
-      </w:r>
-      <w:proofErr w:type="spellEnd"/>
-      <w:r>
-        <w:t xml:space="preserve"> кошелек. </w:t>
+        <w:t>панель информации о состоянии героев (количество жизней, иконка), панель выбранных используемых навыков.</w:t>
       </w:r>
     </w:p>
     <w:p>
       <w:r>
-        <w:t>При нажатии на кнопку РЕДАКТОР ГЕРОЯ, открывается экран редактирования героя, в котором необходимо выбрать героя для редактирования</w:t>
-      </w:r>
-      <w:r>
-        <w:t xml:space="preserve"> </w:t>
-      </w:r>
-      <w:r>
-        <w:t>(выведе</w:t>
-      </w:r>
-      <w:r>
-        <w:t xml:space="preserve">ны иконки всех героев игрока в </w:t>
-      </w:r>
-      <w:r>
-        <w:t>ряд</w:t>
-      </w:r>
-      <w:r>
-        <w:t>) при нажатии на</w:t>
-      </w:r>
-      <w:r>
-        <w:t xml:space="preserve"> иконку, открывается меню, в котором есть: 1. Кнопка РЕДАКТИРОВАТЬ ВНЕШНОСТЬ ГЕРОЯ 2. Кнопка ВЫБОР НАВЫКОВ ГЕРОЯ. </w:t>
-      </w:r>
-      <w:r>
-        <w:t xml:space="preserve">При выборе пункта РЕДАКТИРОВАТЬ ВНЕШНОСТЬ, появляется экран редактора внешности, включающий в себя – поле с моделью героя (по центру), поле с доступными вещами для героя (справа от модели героя), кнопки ПРИНЯТЬ и ОТМЕНА. При выборе пункта ВЫБОР НАВЫКОВ ГЕРОЯ, появляется экран выбора навыков героя, включающий в себя </w:t>
-      </w:r>
-      <w:r>
-        <w:t>–</w:t>
-      </w:r>
-      <w:r>
-        <w:t xml:space="preserve"> </w:t>
-      </w:r>
-      <w:r>
-        <w:t xml:space="preserve">три </w:t>
-      </w:r>
-      <w:proofErr w:type="gramStart"/>
-      <w:r>
-        <w:t>поля(</w:t>
-      </w:r>
-      <w:proofErr w:type="gramEnd"/>
-      <w:r>
-        <w:t>слева направо), в которых в виде деревьев расположены иконки навыков. Игрок может свободно распределять имеющееся количество очков навыков между всеми навыками следующим образом – для выбора любого навыка должны быть изучены предыдущие навыки.</w:t>
-      </w:r>
-    </w:p>
-    <w:p>
-      <w:r>
-        <w:t>При нажатии на кнопку ИГРАТЬ, игрок попадает на экран выбора героя, в котором он обязан выбрать героя, которым будет играть. Для игрока виден экран поиска игроков, а на сервере в этот момент создается лобби для героев этого уровня, либо игрок присоединяется к созданному незаполненному лобби). Как только лобби заполнится, игрок попадает на экран игры</w:t>
-      </w:r>
-      <w:r>
-        <w:t>. На экране игры отображаются – игровое поле (состоящее из квадратов),</w:t>
-      </w:r>
-      <w:r>
-        <w:t xml:space="preserve"> </w:t>
-      </w:r>
-      <w:r>
-        <w:t>панель информации о состоянии героев (количество жизней, иконка), панель выбранных используемых навыков.</w:t>
-      </w:r>
-    </w:p>
-    <w:p>
-      <w:r>
-        <w:t xml:space="preserve">Игра заключается в возможности ходить по квадратам не являющимися стенами и расставлять бомбы, которые взрываются по прошествии определенного времени. В зависимости от </w:t>
-      </w:r>
-      <w:r>
-        <w:lastRenderedPageBreak/>
-        <w:t xml:space="preserve">выбранных игроком навыков, бомбы могут взрываться по-разному, уничтожая находящиеся вокруг них стены и повреждая игроков. Победителем считается последний выживший игрок. Победителю начисляется определенное количество </w:t>
-      </w:r>
-      <w:proofErr w:type="spellStart"/>
-      <w:r>
-        <w:t>внутриигровой</w:t>
-      </w:r>
-      <w:proofErr w:type="spellEnd"/>
-      <w:r>
-        <w:t xml:space="preserve"> валюты, </w:t>
-      </w:r>
-      <w:proofErr w:type="spellStart"/>
-      <w:r>
-        <w:t>которыю</w:t>
-      </w:r>
-      <w:proofErr w:type="spellEnd"/>
-      <w:r>
-        <w:t xml:space="preserve"> можно тратить во </w:t>
-      </w:r>
-      <w:proofErr w:type="spellStart"/>
-      <w:r>
-        <w:t>внутриигровом</w:t>
-      </w:r>
-      <w:proofErr w:type="spellEnd"/>
-      <w:r>
-        <w:t xml:space="preserve"> магазине, а также некоторое количество опыта. При достижении определенного (для каждого уровня героя своего) количества опыта, происходит повышение уровня героя, у героя появляется новое очко навыков. Если несколько игроков остались живы по истечению определенного времени – времени раунда, все игроки считаются проигравшими.</w:t>
+        <w:t>Игра заключается в возможности ходить по квадратам не являющимися стенами и расставлять бомбы, которые взрываются по прошествии определенного времени. В зависимости от выбранных игроком навыков, бомбы могут взрываться по-разному, уничтожая находящиеся вокруг них стены и повреждая игроков. Победителем считается последний выживший игрок. Победителю начисляется некоторое количество опыта. При достижении определенного (для каждого уровня героя своего) количества опыта, происходит повышение уровня героя, у героя появляется новое очко навыков. Если несколько игроков остались живы по истечению определенного времени – времени раунда, все игроки считаются проигравшими.</w:t>
       </w:r>
     </w:p>
     <w:sectPr>

</xml_diff>